<commit_message>
Emily updated week 8 timesheet
</commit_message>
<xml_diff>
--- a/Agenda_Minutes_Timesheet/Minutes/Minutes_5th_Meeting.docx
+++ b/Agenda_Minutes_Timesheet/Minutes/Minutes_5th_Meeting.docx
@@ -983,195 +983,98 @@
     </w:p>
     <w:p>
       <w:pPr>
-        <w:spacing w:line="236" w:lineRule="auto"/>
-        <w:ind w:left="540" w:right="546"/>
-        <w:jc w:val="both"/>
-        <w:rPr>
-          <w:rFonts w:eastAsia="Arial"/>
-          <w:sz w:val="24"/>
-          <w:szCs w:val="24"/>
-        </w:rPr>
-      </w:pPr>
-      <w:r>
-        <w:rPr>
-          <w:rFonts w:eastAsia="Arial"/>
-          <w:sz w:val="24"/>
-          <w:szCs w:val="24"/>
-        </w:rPr>
-        <w:t>Emily Lu</w:t>
-      </w:r>
-      <w:r>
-        <w:rPr>
-          <w:rFonts w:eastAsia="Arial"/>
-          <w:sz w:val="24"/>
-          <w:szCs w:val="24"/>
-        </w:rPr>
-        <w:t xml:space="preserve"> </w:t>
-      </w:r>
-      <w:r>
-        <w:rPr>
-          <w:rFonts w:eastAsia="Arial"/>
-          <w:sz w:val="24"/>
-          <w:szCs w:val="24"/>
-        </w:rPr>
-        <w:t xml:space="preserve">reported that we had modified the design of </w:t>
-      </w:r>
-      <w:proofErr w:type="spellStart"/>
-      <w:r>
-        <w:rPr>
-          <w:rFonts w:eastAsia="Arial"/>
-          <w:sz w:val="24"/>
-          <w:szCs w:val="24"/>
-        </w:rPr>
-        <w:t>MindSpace</w:t>
-      </w:r>
-      <w:proofErr w:type="spellEnd"/>
-      <w:r>
-        <w:rPr>
-          <w:rFonts w:eastAsia="Arial"/>
-          <w:sz w:val="24"/>
-          <w:szCs w:val="24"/>
-        </w:rPr>
-        <w:t xml:space="preserve"> by adding the ‘Strategies’ page, </w:t>
-      </w:r>
-      <w:r>
-        <w:rPr>
-          <w:rFonts w:eastAsia="Arial"/>
-          <w:sz w:val="24"/>
-          <w:szCs w:val="24"/>
-        </w:rPr>
-        <w:t>modifying the hint sentence on the ‘Home’ page and changing positions of weekly view and trigger keywords on the ‘Explore’ page</w:t>
-      </w:r>
-      <w:r>
-        <w:rPr>
-          <w:rFonts w:eastAsia="Arial"/>
-          <w:sz w:val="24"/>
-          <w:szCs w:val="24"/>
-        </w:rPr>
-        <w:t xml:space="preserve">. </w:t>
-      </w:r>
-      <w:r>
-        <w:rPr>
-          <w:rFonts w:eastAsia="Arial"/>
-          <w:sz w:val="24"/>
-          <w:szCs w:val="24"/>
-        </w:rPr>
-        <w:t>C</w:t>
-      </w:r>
-      <w:r>
-        <w:rPr>
-          <w:rFonts w:eastAsia="Arial"/>
-          <w:sz w:val="24"/>
-          <w:szCs w:val="24"/>
-        </w:rPr>
-        <w:t>lient agreed with the changes made.</w:t>
-      </w:r>
-    </w:p>
-    <w:p>
-      <w:pPr>
-        <w:spacing w:line="236" w:lineRule="auto"/>
-        <w:ind w:left="540" w:right="546"/>
-        <w:jc w:val="both"/>
-        <w:rPr>
-          <w:rFonts w:eastAsia="Arial"/>
-          <w:sz w:val="24"/>
-          <w:szCs w:val="24"/>
-        </w:rPr>
-      </w:pPr>
-    </w:p>
-    <w:p>
-      <w:pPr>
-        <w:spacing w:line="236" w:lineRule="auto"/>
-        <w:ind w:left="540" w:right="546"/>
-        <w:jc w:val="both"/>
-        <w:rPr>
-          <w:sz w:val="20"/>
-          <w:szCs w:val="20"/>
-        </w:rPr>
-      </w:pPr>
-      <w:r>
-        <w:rPr>
-          <w:rFonts w:eastAsia="Arial"/>
-          <w:sz w:val="24"/>
-          <w:szCs w:val="24"/>
-        </w:rPr>
-        <w:t xml:space="preserve">Emily Lu also showed the client the first demo version of </w:t>
-      </w:r>
-      <w:proofErr w:type="spellStart"/>
-      <w:r>
-        <w:rPr>
-          <w:rFonts w:eastAsia="Arial"/>
-          <w:sz w:val="24"/>
-          <w:szCs w:val="24"/>
-        </w:rPr>
-        <w:t>MindSpace</w:t>
-      </w:r>
-      <w:proofErr w:type="spellEnd"/>
-      <w:r>
-        <w:rPr>
-          <w:rFonts w:eastAsia="Arial"/>
-          <w:sz w:val="24"/>
-          <w:szCs w:val="24"/>
-        </w:rPr>
-        <w:t xml:space="preserve"> on Google Chrome with UI components of ‘Landing’ page, ‘Login’ and ‘Signup’ page, permissions enquiry modal view and tabs bar at the bottom</w:t>
-      </w:r>
-      <w:r>
-        <w:rPr>
-          <w:rFonts w:eastAsia="Arial"/>
-          <w:sz w:val="24"/>
-          <w:szCs w:val="24"/>
-        </w:rPr>
-        <w:t xml:space="preserve"> of screen</w:t>
-      </w:r>
-      <w:r>
-        <w:rPr>
-          <w:rFonts w:eastAsia="Arial"/>
-          <w:sz w:val="24"/>
-          <w:szCs w:val="24"/>
-        </w:rPr>
-        <w:t xml:space="preserve">. </w:t>
-      </w:r>
-      <w:r>
-        <w:rPr>
-          <w:rFonts w:eastAsia="Arial"/>
-          <w:sz w:val="24"/>
-          <w:szCs w:val="24"/>
-        </w:rPr>
-        <w:t>Client concerned whether the permissions alert will be shown every time after users logging in. Emily Lu replied permission alert</w:t>
-      </w:r>
-      <w:r>
-        <w:rPr>
-          <w:rFonts w:eastAsia="Arial"/>
-          <w:sz w:val="24"/>
-          <w:szCs w:val="24"/>
-        </w:rPr>
-        <w:t>s</w:t>
-      </w:r>
-      <w:r>
-        <w:rPr>
-          <w:rFonts w:eastAsia="Arial"/>
-          <w:sz w:val="24"/>
-          <w:szCs w:val="24"/>
-        </w:rPr>
-        <w:t xml:space="preserve"> shall not be </w:t>
-      </w:r>
-      <w:r>
-        <w:rPr>
-          <w:rFonts w:eastAsia="Arial"/>
-          <w:sz w:val="24"/>
-          <w:szCs w:val="24"/>
-        </w:rPr>
-        <w:t>shown to users again if the system has a record that the permission has been unlocked before. This feature has not yet implemented and will be implemented in the future.</w:t>
-      </w:r>
-    </w:p>
-    <w:p>
-      <w:pPr>
-        <w:spacing w:line="200" w:lineRule="exact"/>
-        <w:rPr>
-          <w:sz w:val="24"/>
-          <w:szCs w:val="24"/>
-        </w:rPr>
-      </w:pPr>
+        <w:tabs>
+          <w:tab w:val="left" w:pos="1940"/>
+        </w:tabs>
+        <w:ind w:left="540"/>
+        <w:rPr>
+          <w:rFonts w:eastAsia="Arial"/>
+          <w:sz w:val="24"/>
+          <w:szCs w:val="24"/>
+        </w:rPr>
+      </w:pPr>
+      <w:r>
+        <w:rPr>
+          <w:rFonts w:eastAsia="Arial"/>
+          <w:sz w:val="24"/>
+          <w:szCs w:val="24"/>
+        </w:rPr>
+        <w:t xml:space="preserve">Our team presented the milestone 1 functionalities to clients, including frontend functionalities of landing page, login, signup, logout, dashboard, and home page, as well as Django backend that used to keep track of user account and emotion records. </w:t>
+      </w:r>
+    </w:p>
+    <w:p>
+      <w:pPr>
+        <w:tabs>
+          <w:tab w:val="left" w:pos="1940"/>
+        </w:tabs>
+        <w:ind w:left="540"/>
+        <w:rPr>
+          <w:rFonts w:eastAsia="Arial"/>
+          <w:sz w:val="24"/>
+          <w:szCs w:val="24"/>
+        </w:rPr>
+      </w:pPr>
+      <w:r>
+        <w:rPr>
+          <w:rFonts w:eastAsia="Arial"/>
+          <w:sz w:val="24"/>
+          <w:szCs w:val="24"/>
+        </w:rPr>
+        <w:t>We then show</w:t>
+      </w:r>
+      <w:r>
+        <w:rPr>
+          <w:rFonts w:eastAsia="Arial"/>
+          <w:sz w:val="24"/>
+          <w:szCs w:val="24"/>
+        </w:rPr>
+        <w:t>ed</w:t>
+      </w:r>
+      <w:r>
+        <w:rPr>
+          <w:rFonts w:eastAsia="Arial"/>
+          <w:sz w:val="24"/>
+          <w:szCs w:val="24"/>
+        </w:rPr>
+        <w:t xml:space="preserve"> our clients our reports of the milestone 1 tasks and </w:t>
+      </w:r>
+      <w:r>
+        <w:rPr>
+          <w:rFonts w:eastAsia="Arial"/>
+          <w:sz w:val="24"/>
+          <w:szCs w:val="24"/>
+        </w:rPr>
+        <w:t xml:space="preserve">make </w:t>
+      </w:r>
+      <w:r>
+        <w:rPr>
+          <w:rFonts w:eastAsia="Arial"/>
+          <w:sz w:val="24"/>
+          <w:szCs w:val="24"/>
+        </w:rPr>
+        <w:t xml:space="preserve">reflections. </w:t>
+      </w:r>
+    </w:p>
+    <w:p>
+      <w:pPr>
+        <w:tabs>
+          <w:tab w:val="left" w:pos="1940"/>
+        </w:tabs>
+        <w:ind w:left="540"/>
+        <w:rPr>
+          <w:rFonts w:eastAsia="Arial"/>
+          <w:sz w:val="24"/>
+          <w:szCs w:val="24"/>
+        </w:rPr>
+      </w:pPr>
+      <w:r>
+        <w:rPr>
+          <w:rFonts w:eastAsia="Arial"/>
+          <w:sz w:val="24"/>
+          <w:szCs w:val="24"/>
+        </w:rPr>
+        <w:t xml:space="preserve">Clients were satisfied with our report. </w:t>
+      </w:r>
     </w:p>
     <w:p>
       <w:pPr>
@@ -1212,7 +1115,6 @@
         <w:tabs>
           <w:tab w:val="left" w:pos="1120"/>
         </w:tabs>
-        <w:ind w:left="1120"/>
         <w:rPr>
           <w:rFonts w:eastAsia="Arial"/>
           <w:sz w:val="34"/>
@@ -1224,49 +1126,109 @@
       <w:pPr>
         <w:pStyle w:val="ListParagraph"/>
         <w:numPr>
-          <w:ilvl w:val="1"/>
+          <w:ilvl w:val="2"/>
           <w:numId w:val="8"/>
         </w:numPr>
         <w:tabs>
           <w:tab w:val="left" w:pos="1120"/>
         </w:tabs>
         <w:rPr>
-          <w:color w:val="000000" w:themeColor="text1"/>
           <w:sz w:val="34"/>
           <w:szCs w:val="34"/>
         </w:rPr>
       </w:pPr>
       <w:r>
         <w:rPr>
-          <w:color w:val="000000" w:themeColor="text1"/>
+          <w:rFonts w:eastAsia="Arial"/>
           <w:sz w:val="34"/>
           <w:szCs w:val="34"/>
         </w:rPr>
-        <w:t xml:space="preserve">Recommended </w:t>
-      </w:r>
-      <w:r>
-        <w:rPr>
-          <w:color w:val="000000" w:themeColor="text1"/>
+        <w:t xml:space="preserve">Fix </w:t>
+      </w:r>
+      <w:r>
+        <w:rPr>
+          <w:rFonts w:eastAsia="Arial"/>
           <w:sz w:val="34"/>
           <w:szCs w:val="34"/>
         </w:rPr>
-        <w:t>B</w:t>
-      </w:r>
-      <w:r>
-        <w:rPr>
-          <w:color w:val="000000" w:themeColor="text1"/>
+        <w:t xml:space="preserve">Homepage data </w:t>
+      </w:r>
+      <w:r>
+        <w:rPr>
+          <w:rFonts w:eastAsia="Arial"/>
           <w:sz w:val="34"/>
           <w:szCs w:val="34"/>
         </w:rPr>
-        <w:t xml:space="preserve">ackend </w:t>
-      </w:r>
-      <w:r>
-        <w:rPr>
-          <w:color w:val="000000" w:themeColor="text1"/>
+        <w:t>error</w:t>
+      </w:r>
+      <w:r>
+        <w:rPr>
+          <w:rFonts w:eastAsia="Arial"/>
           <w:sz w:val="34"/>
           <w:szCs w:val="34"/>
         </w:rPr>
-        <w:t>Framework</w:t>
+        <w:t xml:space="preserve"> </w:t>
+      </w:r>
+    </w:p>
+    <w:p>
+      <w:pPr>
+        <w:tabs>
+          <w:tab w:val="left" w:pos="1940"/>
+        </w:tabs>
+        <w:ind w:left="540"/>
+        <w:rPr>
+          <w:rFonts w:eastAsia="Arial"/>
+          <w:sz w:val="24"/>
+          <w:szCs w:val="24"/>
+        </w:rPr>
+      </w:pPr>
+      <w:r>
+        <w:rPr>
+          <w:rFonts w:eastAsia="Arial"/>
+          <w:sz w:val="24"/>
+          <w:szCs w:val="24"/>
+        </w:rPr>
+        <w:t>During the presentation of first milestone, c</w:t>
+      </w:r>
+      <w:r>
+        <w:rPr>
+          <w:rFonts w:eastAsia="Arial"/>
+          <w:sz w:val="24"/>
+          <w:szCs w:val="24"/>
+        </w:rPr>
+        <w:t xml:space="preserve">lients find a minor </w:t>
+      </w:r>
+      <w:r>
+        <w:rPr>
+          <w:rFonts w:eastAsia="Arial"/>
+          <w:sz w:val="24"/>
+          <w:szCs w:val="24"/>
+        </w:rPr>
+        <w:t>error</w:t>
+      </w:r>
+      <w:r>
+        <w:rPr>
+          <w:rFonts w:eastAsia="Arial"/>
+          <w:sz w:val="24"/>
+          <w:szCs w:val="24"/>
+        </w:rPr>
+        <w:t xml:space="preserve"> when we display data on the home page. We would fix the problem in the next day and </w:t>
+      </w:r>
+      <w:r>
+        <w:rPr>
+          <w:rFonts w:eastAsia="Arial"/>
+          <w:sz w:val="24"/>
+          <w:szCs w:val="24"/>
+        </w:rPr>
+        <w:t xml:space="preserve">send a recorder to </w:t>
+      </w:r>
+      <w:r>
+        <w:rPr>
+          <w:rFonts w:eastAsia="Arial"/>
+          <w:sz w:val="24"/>
+          <w:szCs w:val="24"/>
+        </w:rPr>
+        <w:t xml:space="preserve">present the result to client again. </w:t>
       </w:r>
     </w:p>
     <w:p>
@@ -1274,444 +1236,12 @@
         <w:tabs>
           <w:tab w:val="left" w:pos="1120"/>
         </w:tabs>
-        <w:ind w:left="1120"/>
-        <w:rPr>
-          <w:rFonts w:eastAsia="Arial"/>
-          <w:sz w:val="34"/>
-          <w:szCs w:val="34"/>
-        </w:rPr>
-      </w:pPr>
-    </w:p>
-    <w:p>
-      <w:pPr>
-        <w:tabs>
-          <w:tab w:val="left" w:pos="1120"/>
-        </w:tabs>
-        <w:ind w:left="1134" w:hanging="14"/>
-        <w:rPr>
-          <w:rFonts w:eastAsia="Arial"/>
-          <w:sz w:val="34"/>
-          <w:szCs w:val="34"/>
-        </w:rPr>
-      </w:pPr>
-      <w:r>
-        <w:rPr>
-          <w:rFonts w:eastAsia="Arial"/>
-          <w:sz w:val="24"/>
-          <w:szCs w:val="24"/>
-        </w:rPr>
-        <w:t xml:space="preserve">Fast API and Django were the backend technology recommended by client. Django </w:t>
-      </w:r>
-      <w:r>
-        <w:rPr>
-          <w:rFonts w:eastAsia="Arial"/>
-          <w:sz w:val="24"/>
-          <w:szCs w:val="24"/>
-        </w:rPr>
-        <w:t>was</w:t>
-      </w:r>
-      <w:r>
-        <w:rPr>
-          <w:rFonts w:eastAsia="Arial"/>
-          <w:sz w:val="24"/>
-          <w:szCs w:val="24"/>
-        </w:rPr>
-        <w:t xml:space="preserve"> chosen </w:t>
-      </w:r>
-      <w:r>
-        <w:rPr>
-          <w:rFonts w:eastAsia="Arial"/>
-          <w:sz w:val="24"/>
-          <w:szCs w:val="24"/>
-        </w:rPr>
-        <w:t>as the</w:t>
-      </w:r>
-      <w:r>
-        <w:rPr>
-          <w:rFonts w:eastAsia="Arial"/>
-          <w:sz w:val="24"/>
-          <w:szCs w:val="24"/>
-        </w:rPr>
-        <w:t xml:space="preserve"> </w:t>
-      </w:r>
-      <w:r>
-        <w:rPr>
-          <w:rFonts w:eastAsia="Arial"/>
-          <w:sz w:val="24"/>
-          <w:szCs w:val="24"/>
-        </w:rPr>
-        <w:t xml:space="preserve">backend framework </w:t>
-      </w:r>
-      <w:r>
-        <w:rPr>
-          <w:rFonts w:eastAsia="Arial"/>
-          <w:sz w:val="24"/>
-          <w:szCs w:val="24"/>
-        </w:rPr>
-        <w:t xml:space="preserve">for </w:t>
-      </w:r>
-      <w:r>
-        <w:rPr>
-          <w:rFonts w:eastAsia="Arial"/>
-          <w:sz w:val="24"/>
-          <w:szCs w:val="24"/>
-        </w:rPr>
-        <w:t xml:space="preserve">the development of </w:t>
-      </w:r>
-      <w:proofErr w:type="spellStart"/>
-      <w:r>
-        <w:rPr>
-          <w:rFonts w:eastAsia="Arial"/>
-          <w:sz w:val="24"/>
-          <w:szCs w:val="24"/>
-        </w:rPr>
-        <w:t>MindSpace</w:t>
-      </w:r>
-      <w:proofErr w:type="spellEnd"/>
-      <w:r>
-        <w:rPr>
-          <w:rFonts w:eastAsia="Arial"/>
-          <w:sz w:val="24"/>
-          <w:szCs w:val="24"/>
-        </w:rPr>
-        <w:t xml:space="preserve">. </w:t>
-      </w:r>
-    </w:p>
-    <w:p>
-      <w:pPr>
-        <w:tabs>
-          <w:tab w:val="left" w:pos="1120"/>
-        </w:tabs>
-        <w:rPr>
-          <w:rFonts w:eastAsia="Arial"/>
-          <w:sz w:val="34"/>
-          <w:szCs w:val="34"/>
-        </w:rPr>
-      </w:pPr>
-    </w:p>
-    <w:p>
-      <w:pPr>
-        <w:pStyle w:val="ListParagraph"/>
-        <w:numPr>
-          <w:ilvl w:val="1"/>
-          <w:numId w:val="8"/>
-        </w:numPr>
-        <w:tabs>
-          <w:tab w:val="left" w:pos="1120"/>
-        </w:tabs>
-        <w:rPr>
-          <w:rFonts w:eastAsia="Arial"/>
-          <w:sz w:val="34"/>
-          <w:szCs w:val="34"/>
-        </w:rPr>
-      </w:pPr>
-      <w:r>
-        <w:rPr>
-          <w:rFonts w:eastAsia="Arial"/>
-          <w:sz w:val="34"/>
-          <w:szCs w:val="34"/>
-        </w:rPr>
-        <w:t xml:space="preserve">Backend </w:t>
-      </w:r>
-      <w:r>
-        <w:rPr>
-          <w:rFonts w:eastAsia="Arial"/>
-          <w:sz w:val="34"/>
-          <w:szCs w:val="34"/>
-        </w:rPr>
-        <w:t>D</w:t>
-      </w:r>
-      <w:r>
-        <w:rPr>
-          <w:rFonts w:eastAsia="Arial"/>
-          <w:sz w:val="34"/>
-          <w:szCs w:val="34"/>
-        </w:rPr>
-        <w:t>evelopment of Authentication</w:t>
-      </w:r>
-    </w:p>
-    <w:p>
-      <w:pPr>
-        <w:tabs>
-          <w:tab w:val="left" w:pos="1120"/>
-        </w:tabs>
         <w:ind w:left="544"/>
         <w:rPr>
-          <w:sz w:val="34"/>
-          <w:szCs w:val="34"/>
-        </w:rPr>
-      </w:pPr>
-    </w:p>
-    <w:p>
-      <w:pPr>
-        <w:tabs>
-          <w:tab w:val="left" w:pos="1120"/>
-        </w:tabs>
-        <w:ind w:left="1134"/>
-        <w:rPr>
-          <w:rFonts w:eastAsia="Arial"/>
-          <w:sz w:val="24"/>
-          <w:szCs w:val="24"/>
-        </w:rPr>
-      </w:pPr>
-      <w:r>
-        <w:rPr>
-          <w:rFonts w:eastAsia="Arial"/>
-          <w:sz w:val="24"/>
-          <w:szCs w:val="24"/>
-        </w:rPr>
-        <w:t>Implementation of Google authentication and setting up Django server for email-password authentication were requested by client</w:t>
-      </w:r>
-      <w:r>
-        <w:rPr>
-          <w:rFonts w:eastAsia="Arial"/>
-          <w:sz w:val="24"/>
-          <w:szCs w:val="24"/>
-        </w:rPr>
-        <w:t xml:space="preserve"> to be the planned outcome of milestone 1</w:t>
-      </w:r>
-      <w:r>
-        <w:rPr>
-          <w:rFonts w:eastAsia="Arial"/>
-          <w:sz w:val="24"/>
-          <w:szCs w:val="24"/>
-        </w:rPr>
-        <w:t xml:space="preserve">. In the scope of current project, Django server shall be developed in the local environment without </w:t>
-      </w:r>
-      <w:r>
-        <w:rPr>
-          <w:rFonts w:eastAsia="Arial"/>
-          <w:sz w:val="24"/>
-          <w:szCs w:val="24"/>
-        </w:rPr>
-        <w:t>deploying</w:t>
-      </w:r>
-      <w:r>
-        <w:rPr>
-          <w:rFonts w:eastAsia="Arial"/>
-          <w:sz w:val="24"/>
-          <w:szCs w:val="24"/>
-        </w:rPr>
-        <w:t xml:space="preserve"> to any web instance.</w:t>
-      </w:r>
-    </w:p>
-    <w:p>
-      <w:pPr>
-        <w:tabs>
-          <w:tab w:val="left" w:pos="1120"/>
-        </w:tabs>
-        <w:rPr>
-          <w:color w:val="000000" w:themeColor="text1"/>
-          <w:sz w:val="24"/>
-          <w:szCs w:val="24"/>
-        </w:rPr>
-      </w:pPr>
-    </w:p>
-    <w:p>
-      <w:pPr>
-        <w:pStyle w:val="ListParagraph"/>
-        <w:numPr>
-          <w:ilvl w:val="1"/>
-          <w:numId w:val="8"/>
-        </w:numPr>
-        <w:tabs>
-          <w:tab w:val="left" w:pos="1120"/>
-        </w:tabs>
-        <w:rPr>
-          <w:rFonts w:eastAsia="Arial"/>
-          <w:sz w:val="34"/>
-          <w:szCs w:val="34"/>
-        </w:rPr>
-      </w:pPr>
-      <w:r>
-        <w:rPr>
-          <w:rFonts w:eastAsia="Arial"/>
-          <w:sz w:val="34"/>
-          <w:szCs w:val="34"/>
-        </w:rPr>
-        <w:t>Duties of Other Backend Functionalities</w:t>
-      </w:r>
-    </w:p>
-    <w:p>
-      <w:pPr>
-        <w:tabs>
-          <w:tab w:val="left" w:pos="1120"/>
-        </w:tabs>
-        <w:ind w:left="544"/>
-        <w:rPr>
-          <w:rFonts w:eastAsia="Arial"/>
-          <w:sz w:val="34"/>
-          <w:szCs w:val="34"/>
-        </w:rPr>
-      </w:pPr>
-    </w:p>
-    <w:p>
-      <w:pPr>
-        <w:tabs>
-          <w:tab w:val="left" w:pos="1120"/>
-        </w:tabs>
-        <w:ind w:left="1134"/>
-        <w:rPr>
-          <w:rFonts w:eastAsia="Arial"/>
-          <w:sz w:val="24"/>
-          <w:szCs w:val="24"/>
-        </w:rPr>
-      </w:pPr>
-      <w:r>
-        <w:rPr>
-          <w:rFonts w:eastAsia="Arial"/>
-          <w:sz w:val="24"/>
-          <w:szCs w:val="24"/>
-        </w:rPr>
-        <w:t xml:space="preserve">Loading the data into backend server and allowing mobile app to retrieve the data with RESTful API were suggested by </w:t>
-      </w:r>
-      <w:r>
-        <w:rPr>
-          <w:rFonts w:eastAsia="Arial"/>
-          <w:sz w:val="24"/>
-          <w:szCs w:val="24"/>
-        </w:rPr>
-        <w:t>c</w:t>
-      </w:r>
-      <w:r>
-        <w:rPr>
-          <w:rFonts w:eastAsia="Arial"/>
-          <w:sz w:val="24"/>
-          <w:szCs w:val="24"/>
-        </w:rPr>
-        <w:t xml:space="preserve">lient. Eric replied the project team will </w:t>
-      </w:r>
-      <w:r>
-        <w:rPr>
-          <w:rFonts w:eastAsia="Arial"/>
-          <w:sz w:val="24"/>
-          <w:szCs w:val="24"/>
-        </w:rPr>
-        <w:t>report in the next meeting</w:t>
-      </w:r>
-      <w:r>
-        <w:rPr>
-          <w:rFonts w:eastAsia="Arial"/>
-          <w:sz w:val="24"/>
-          <w:szCs w:val="24"/>
-        </w:rPr>
-        <w:t xml:space="preserve"> </w:t>
-      </w:r>
-      <w:r>
-        <w:rPr>
-          <w:rFonts w:eastAsia="Arial"/>
-          <w:sz w:val="24"/>
-          <w:szCs w:val="24"/>
-        </w:rPr>
-        <w:t xml:space="preserve">about </w:t>
-      </w:r>
-      <w:r>
-        <w:rPr>
-          <w:rFonts w:eastAsia="Arial"/>
-          <w:sz w:val="24"/>
-          <w:szCs w:val="24"/>
-        </w:rPr>
-        <w:t>whether</w:t>
-      </w:r>
-      <w:r>
-        <w:rPr>
-          <w:rFonts w:eastAsia="Arial"/>
-          <w:sz w:val="24"/>
-          <w:szCs w:val="24"/>
-        </w:rPr>
-        <w:t xml:space="preserve"> implementing </w:t>
-      </w:r>
-      <w:r>
-        <w:rPr>
-          <w:rFonts w:eastAsia="Arial"/>
-          <w:sz w:val="24"/>
-          <w:szCs w:val="24"/>
-        </w:rPr>
-        <w:t>these features</w:t>
-      </w:r>
-      <w:r>
-        <w:rPr>
-          <w:rFonts w:eastAsia="Arial"/>
-          <w:sz w:val="24"/>
-          <w:szCs w:val="24"/>
-        </w:rPr>
-        <w:t xml:space="preserve"> before the end of this semester is feasible.</w:t>
-      </w:r>
-    </w:p>
-    <w:p>
-      <w:pPr>
-        <w:tabs>
-          <w:tab w:val="left" w:pos="1120"/>
-        </w:tabs>
-        <w:ind w:left="544"/>
-        <w:rPr>
-          <w:sz w:val="24"/>
-          <w:szCs w:val="24"/>
-        </w:rPr>
-      </w:pPr>
-    </w:p>
-    <w:p>
-      <w:pPr>
-        <w:pStyle w:val="ListParagraph"/>
-        <w:numPr>
-          <w:ilvl w:val="1"/>
-          <w:numId w:val="8"/>
-        </w:numPr>
-        <w:tabs>
-          <w:tab w:val="left" w:pos="1120"/>
-        </w:tabs>
-        <w:rPr>
-          <w:rFonts w:eastAsia="Arial"/>
-          <w:sz w:val="34"/>
-          <w:szCs w:val="34"/>
-        </w:rPr>
-      </w:pPr>
-      <w:r>
-        <w:rPr>
-          <w:rFonts w:eastAsia="Arial"/>
-          <w:sz w:val="34"/>
-          <w:szCs w:val="34"/>
-        </w:rPr>
-        <w:t>Dummy Data Set</w:t>
-      </w:r>
-    </w:p>
-    <w:p>
-      <w:pPr>
-        <w:tabs>
-          <w:tab w:val="left" w:pos="1120"/>
-        </w:tabs>
-        <w:ind w:left="544"/>
-        <w:rPr>
-          <w:sz w:val="24"/>
-          <w:szCs w:val="24"/>
-        </w:rPr>
-      </w:pPr>
-    </w:p>
-    <w:p>
-      <w:pPr>
-        <w:tabs>
-          <w:tab w:val="left" w:pos="1120"/>
-        </w:tabs>
-        <w:ind w:left="1134" w:hanging="23"/>
-        <w:rPr>
-          <w:sz w:val="24"/>
-          <w:szCs w:val="24"/>
-        </w:rPr>
-      </w:pPr>
-      <w:r>
-        <w:rPr>
-          <w:sz w:val="24"/>
-          <w:szCs w:val="24"/>
-        </w:rPr>
-        <w:t xml:space="preserve">Client confirmed that data set will be provided </w:t>
-      </w:r>
-      <w:r>
-        <w:rPr>
-          <w:sz w:val="24"/>
-          <w:szCs w:val="24"/>
-        </w:rPr>
-        <w:t>in the week of current meeting.</w:t>
-      </w:r>
+          <w:sz w:val="24"/>
+          <w:szCs w:val="24"/>
+        </w:rPr>
+      </w:pPr>
     </w:p>
     <w:p>
       <w:pPr>
@@ -2150,6 +1680,13 @@
                 <w:sz w:val="20"/>
                 <w:szCs w:val="20"/>
               </w:rPr>
+              <w:t>9</w:t>
+            </w:r>
+            <w:r>
+              <w:rPr>
+                <w:sz w:val="20"/>
+                <w:szCs w:val="20"/>
+              </w:rPr>
               <w:t>0%</w:t>
             </w:r>
           </w:p>
@@ -2175,14 +1712,7 @@
                 <w:sz w:val="20"/>
                 <w:szCs w:val="20"/>
               </w:rPr>
-              <w:t>2</w:t>
-            </w:r>
-            <w:r>
-              <w:rPr>
-                <w:sz w:val="20"/>
-                <w:szCs w:val="20"/>
-              </w:rPr>
-              <w:t>7</w:t>
+              <w:t>30</w:t>
             </w:r>
             <w:r>
               <w:rPr>
@@ -2312,6 +1842,13 @@
                 <w:sz w:val="20"/>
                 <w:szCs w:val="20"/>
               </w:rPr>
+              <w:t>10</w:t>
+            </w:r>
+            <w:r>
+              <w:rPr>
+                <w:sz w:val="20"/>
+                <w:szCs w:val="20"/>
+              </w:rPr>
               <w:t>0</w:t>
             </w:r>
             <w:r>
@@ -2342,18 +1879,10 @@
             </w:pPr>
             <w:r>
               <w:rPr>
-                <w:rFonts w:hint="eastAsia"/>
-                <w:sz w:val="20"/>
-                <w:szCs w:val="20"/>
-              </w:rPr>
-              <w:t>2</w:t>
-            </w:r>
-            <w:r>
-              <w:rPr>
-                <w:sz w:val="20"/>
-                <w:szCs w:val="20"/>
-              </w:rPr>
-              <w:t>7</w:t>
+                <w:sz w:val="20"/>
+                <w:szCs w:val="20"/>
+              </w:rPr>
+              <w:t>30</w:t>
             </w:r>
             <w:r>
               <w:rPr>
@@ -2475,7 +2004,14 @@
                 <w:sz w:val="20"/>
                 <w:szCs w:val="20"/>
               </w:rPr>
-              <w:t>30</w:t>
+              <w:t>90</w:t>
+            </w:r>
+            <w:r>
+              <w:rPr>
+                <w:sz w:val="20"/>
+                <w:szCs w:val="20"/>
+              </w:rPr>
+              <w:t>0</w:t>
             </w:r>
             <w:r>
               <w:rPr>
@@ -2504,18 +2040,17 @@
             </w:pPr>
             <w:r>
               <w:rPr>
-                <w:rFonts w:hint="eastAsia"/>
-                <w:sz w:val="20"/>
-                <w:szCs w:val="20"/>
-              </w:rPr>
-              <w:t>2</w:t>
-            </w:r>
-            <w:r>
-              <w:rPr>
-                <w:sz w:val="20"/>
-                <w:szCs w:val="20"/>
-              </w:rPr>
-              <w:t>7/0</w:t>
+                <w:sz w:val="20"/>
+                <w:szCs w:val="20"/>
+              </w:rPr>
+              <w:t>30</w:t>
+            </w:r>
+            <w:r>
+              <w:rPr>
+                <w:sz w:val="20"/>
+                <w:szCs w:val="20"/>
+              </w:rPr>
+              <w:t>/0</w:t>
             </w:r>
             <w:r>
               <w:rPr>
@@ -2739,7 +2274,7 @@
           <w:sz w:val="24"/>
           <w:szCs w:val="24"/>
         </w:rPr>
-        <w:t>27</w:t>
+        <w:t>4</w:t>
       </w:r>
       <w:r>
         <w:rPr>
@@ -2755,7 +2290,7 @@
           <w:sz w:val="24"/>
           <w:szCs w:val="24"/>
         </w:rPr>
-        <w:t>April</w:t>
+        <w:t>May</w:t>
       </w:r>
       <w:r>
         <w:rPr>

</xml_diff>